<commit_message>
initial commit 15th december
</commit_message>
<xml_diff>
--- a/usermanual/CBD Website User Manual.docx
+++ b/usermanual/CBD Website User Manual.docx
@@ -118,18 +118,8 @@
                 <w:szCs w:val="40"/>
                 <w:lang w:val="en-US"/>
               </w:rPr>
-              <w:t>File extension: .</w:t>
-            </w:r>
-            <w:proofErr w:type="spellStart"/>
-            <w:r>
-              <w:rPr>
-                <w:sz w:val="40"/>
-                <w:szCs w:val="40"/>
-                <w:lang w:val="en-US"/>
-              </w:rPr>
-              <w:t>webp</w:t>
-            </w:r>
-            <w:proofErr w:type="spellEnd"/>
+              <w:t>File extension: .webp</w:t>
+            </w:r>
           </w:p>
           <w:p>
             <w:pPr>
@@ -226,31 +216,13 @@
                 <w:lang w:val="en-US"/>
               </w:rPr>
             </w:pPr>
-            <w:proofErr w:type="spellStart"/>
-            <w:r>
-              <w:rPr>
-                <w:sz w:val="40"/>
-                <w:szCs w:val="40"/>
-                <w:lang w:val="en-US"/>
-              </w:rPr>
-              <w:t>Cbd</w:t>
-            </w:r>
-            <w:proofErr w:type="spellEnd"/>
-            <w:r>
-              <w:rPr>
-                <w:sz w:val="40"/>
-                <w:szCs w:val="40"/>
-                <w:lang w:val="en-US"/>
-              </w:rPr>
-              <w:t xml:space="preserve"> navigation logo</w:t>
-            </w:r>
-            <w:r>
-              <w:rPr>
-                <w:sz w:val="40"/>
-                <w:szCs w:val="40"/>
-                <w:lang w:val="en-US"/>
-              </w:rPr>
-              <w:t>:</w:t>
+            <w:r>
+              <w:rPr>
+                <w:sz w:val="40"/>
+                <w:szCs w:val="40"/>
+                <w:lang w:val="en-US"/>
+              </w:rPr>
+              <w:t>Cbd navigation logo:</w:t>
             </w:r>
           </w:p>
           <w:p>
@@ -288,15 +260,7 @@
                 <w:szCs w:val="40"/>
                 <w:lang w:val="en-US"/>
               </w:rPr>
-              <w:t xml:space="preserve"> and mobile a</w:t>
-            </w:r>
-            <w:r>
-              <w:rPr>
-                <w:sz w:val="40"/>
-                <w:szCs w:val="40"/>
-                <w:lang w:val="en-US"/>
-              </w:rPr>
-              <w:t xml:space="preserve">spect ratio: </w:t>
+              <w:t xml:space="preserve"> and mobile aspect ratio: </w:t>
             </w:r>
             <w:r>
               <w:rPr>
@@ -344,7 +308,6 @@
               </w:rPr>
               <w:t>File extension: .</w:t>
             </w:r>
-            <w:proofErr w:type="spellStart"/>
             <w:r>
               <w:rPr>
                 <w:sz w:val="40"/>
@@ -361,7 +324,6 @@
               </w:rPr>
               <w:t>g</w:t>
             </w:r>
-            <w:proofErr w:type="spellEnd"/>
           </w:p>
           <w:p>
             <w:pPr>
@@ -585,7 +547,6 @@
               </w:rPr>
               <w:t>File extension: .</w:t>
             </w:r>
-            <w:proofErr w:type="spellStart"/>
             <w:r>
               <w:rPr>
                 <w:sz w:val="40"/>
@@ -594,7 +555,6 @@
               </w:rPr>
               <w:t>svg</w:t>
             </w:r>
-            <w:proofErr w:type="spellEnd"/>
             <w:r>
               <w:rPr>
                 <w:noProof/>
@@ -805,15 +765,7 @@
                 <w:szCs w:val="40"/>
                 <w:lang w:val="en-US"/>
               </w:rPr>
-              <w:t xml:space="preserve"> 471x</w:t>
-            </w:r>
-            <w:r>
-              <w:rPr>
-                <w:sz w:val="40"/>
-                <w:szCs w:val="40"/>
-                <w:lang w:val="en-US"/>
-              </w:rPr>
-              <w:t>1229</w:t>
+              <w:t xml:space="preserve"> 471x1229</w:t>
             </w:r>
           </w:p>
           <w:p>
@@ -889,18 +841,8 @@
                 <w:szCs w:val="40"/>
                 <w:lang w:val="en-US"/>
               </w:rPr>
-              <w:t>File extension: .</w:t>
-            </w:r>
-            <w:proofErr w:type="spellStart"/>
-            <w:r>
-              <w:rPr>
-                <w:sz w:val="40"/>
-                <w:szCs w:val="40"/>
-                <w:lang w:val="en-US"/>
-              </w:rPr>
-              <w:t>webp</w:t>
-            </w:r>
-            <w:proofErr w:type="spellEnd"/>
+              <w:t>File extension: .webp</w:t>
+            </w:r>
           </w:p>
           <w:p>
             <w:pPr>
@@ -1108,18 +1050,8 @@
                 <w:szCs w:val="40"/>
                 <w:lang w:val="en-US"/>
               </w:rPr>
-              <w:t>File extension: .</w:t>
-            </w:r>
-            <w:proofErr w:type="spellStart"/>
-            <w:r>
-              <w:rPr>
-                <w:sz w:val="40"/>
-                <w:szCs w:val="40"/>
-                <w:lang w:val="en-US"/>
-              </w:rPr>
-              <w:t>webp</w:t>
-            </w:r>
-            <w:proofErr w:type="spellEnd"/>
+              <w:t>File extension: .webp</w:t>
+            </w:r>
           </w:p>
           <w:p>
             <w:pPr>
@@ -1324,7 +1256,6 @@
               </w:rPr>
               <w:t>File extension: .</w:t>
             </w:r>
-            <w:proofErr w:type="spellStart"/>
             <w:r>
               <w:rPr>
                 <w:sz w:val="40"/>
@@ -1333,7 +1264,6 @@
               </w:rPr>
               <w:t>svg</w:t>
             </w:r>
-            <w:proofErr w:type="spellEnd"/>
             <w:r>
               <w:rPr>
                 <w:noProof/>
@@ -1557,18 +1487,8 @@
                 <w:szCs w:val="40"/>
                 <w:lang w:val="en-US"/>
               </w:rPr>
-              <w:t>File extension: .</w:t>
-            </w:r>
-            <w:proofErr w:type="spellStart"/>
-            <w:r>
-              <w:rPr>
-                <w:sz w:val="40"/>
-                <w:szCs w:val="40"/>
-                <w:lang w:val="en-US"/>
-              </w:rPr>
-              <w:t>webp</w:t>
-            </w:r>
-            <w:proofErr w:type="spellEnd"/>
+              <w:t>File extension: .webp</w:t>
+            </w:r>
           </w:p>
           <w:p>
             <w:pPr>
@@ -1802,42 +1722,24 @@
                 <w:szCs w:val="40"/>
                 <w:lang w:val="en-US"/>
               </w:rPr>
-              <w:t>File extension: .</w:t>
-            </w:r>
-            <w:proofErr w:type="spellStart"/>
-            <w:r>
-              <w:rPr>
-                <w:sz w:val="40"/>
-                <w:szCs w:val="40"/>
-                <w:lang w:val="en-US"/>
-              </w:rPr>
-              <w:t>webp</w:t>
-            </w:r>
-            <w:proofErr w:type="spellEnd"/>
-          </w:p>
-          <w:p>
-            <w:pPr>
-              <w:rPr>
-                <w:sz w:val="40"/>
-                <w:szCs w:val="40"/>
-                <w:lang w:val="en-US"/>
-              </w:rPr>
-            </w:pPr>
-            <w:r>
-              <w:rPr>
-                <w:sz w:val="40"/>
-                <w:szCs w:val="40"/>
-                <w:lang w:val="en-US"/>
-              </w:rPr>
-              <w:t>Second</w:t>
-            </w:r>
-            <w:r>
-              <w:rPr>
-                <w:sz w:val="40"/>
-                <w:szCs w:val="40"/>
-                <w:lang w:val="en-US"/>
-              </w:rPr>
-              <w:t xml:space="preserve"> image</w:t>
+              <w:t>File extension: .webp</w:t>
+            </w:r>
+          </w:p>
+          <w:p>
+            <w:pPr>
+              <w:rPr>
+                <w:sz w:val="40"/>
+                <w:szCs w:val="40"/>
+                <w:lang w:val="en-US"/>
+              </w:rPr>
+            </w:pPr>
+            <w:r>
+              <w:rPr>
+                <w:sz w:val="40"/>
+                <w:szCs w:val="40"/>
+                <w:lang w:val="en-US"/>
+              </w:rPr>
+              <w:t>Second image</w:t>
             </w:r>
           </w:p>
           <w:p>
@@ -1913,6 +1815,151 @@
                 <w:szCs w:val="40"/>
                 <w:lang w:val="en-US"/>
               </w:rPr>
+              <w:t>Tablet: 343x317</w:t>
+            </w:r>
+          </w:p>
+          <w:p>
+            <w:pPr>
+              <w:pStyle w:val="ListParagraph"/>
+              <w:numPr>
+                <w:ilvl w:val="0"/>
+                <w:numId w:val="1"/>
+              </w:numPr>
+              <w:rPr>
+                <w:sz w:val="40"/>
+                <w:szCs w:val="40"/>
+                <w:lang w:val="en-US"/>
+              </w:rPr>
+            </w:pPr>
+            <w:r>
+              <w:rPr>
+                <w:sz w:val="40"/>
+                <w:szCs w:val="40"/>
+                <w:lang w:val="en-US"/>
+              </w:rPr>
+              <w:t>M</w:t>
+            </w:r>
+            <w:r>
+              <w:rPr>
+                <w:sz w:val="40"/>
+                <w:szCs w:val="40"/>
+                <w:lang w:val="en-US"/>
+              </w:rPr>
+              <w:t>obile:</w:t>
+            </w:r>
+            <w:r>
+              <w:rPr>
+                <w:sz w:val="40"/>
+                <w:szCs w:val="40"/>
+                <w:lang w:val="en-US"/>
+              </w:rPr>
+              <w:t>234x216</w:t>
+            </w:r>
+          </w:p>
+          <w:p>
+            <w:pPr>
+              <w:pStyle w:val="ListParagraph"/>
+              <w:numPr>
+                <w:ilvl w:val="0"/>
+                <w:numId w:val="1"/>
+              </w:numPr>
+              <w:rPr>
+                <w:sz w:val="40"/>
+                <w:szCs w:val="40"/>
+                <w:lang w:val="en-US"/>
+              </w:rPr>
+            </w:pPr>
+            <w:r>
+              <w:rPr>
+                <w:sz w:val="40"/>
+                <w:szCs w:val="40"/>
+                <w:lang w:val="en-US"/>
+              </w:rPr>
+              <w:t>File extension: .webp</w:t>
+            </w:r>
+          </w:p>
+          <w:p>
+            <w:pPr>
+              <w:rPr>
+                <w:sz w:val="40"/>
+                <w:szCs w:val="40"/>
+                <w:lang w:val="en-US"/>
+              </w:rPr>
+            </w:pPr>
+            <w:r>
+              <w:rPr>
+                <w:sz w:val="40"/>
+                <w:szCs w:val="40"/>
+                <w:lang w:val="en-US"/>
+              </w:rPr>
+              <w:t>Third image</w:t>
+            </w:r>
+          </w:p>
+          <w:p>
+            <w:pPr>
+              <w:pStyle w:val="ListParagraph"/>
+              <w:numPr>
+                <w:ilvl w:val="0"/>
+                <w:numId w:val="1"/>
+              </w:numPr>
+              <w:rPr>
+                <w:sz w:val="40"/>
+                <w:szCs w:val="40"/>
+                <w:lang w:val="en-US"/>
+              </w:rPr>
+            </w:pPr>
+            <w:r>
+              <w:rPr>
+                <w:sz w:val="40"/>
+                <w:szCs w:val="40"/>
+                <w:lang w:val="en-US"/>
+              </w:rPr>
+              <w:t>Desktop</w:t>
+            </w:r>
+            <w:r>
+              <w:rPr>
+                <w:sz w:val="40"/>
+                <w:szCs w:val="40"/>
+                <w:lang w:val="en-US"/>
+              </w:rPr>
+              <w:t>: 343x</w:t>
+            </w:r>
+            <w:r>
+              <w:rPr>
+                <w:sz w:val="40"/>
+                <w:szCs w:val="40"/>
+                <w:lang w:val="en-US"/>
+              </w:rPr>
+              <w:t>228</w:t>
+            </w:r>
+            <w:r>
+              <w:rPr>
+                <w:sz w:val="40"/>
+                <w:szCs w:val="40"/>
+                <w:lang w:val="en-US"/>
+              </w:rPr>
+              <w:t xml:space="preserve"> </w:t>
+            </w:r>
+          </w:p>
+          <w:p>
+            <w:pPr>
+              <w:pStyle w:val="ListParagraph"/>
+              <w:numPr>
+                <w:ilvl w:val="0"/>
+                <w:numId w:val="1"/>
+              </w:numPr>
+              <w:rPr>
+                <w:sz w:val="40"/>
+                <w:szCs w:val="40"/>
+                <w:lang w:val="en-US"/>
+              </w:rPr>
+            </w:pPr>
+            <w:r>
+              <w:rPr>
+                <w:sz w:val="40"/>
+                <w:szCs w:val="40"/>
+                <w:lang w:val="en-US"/>
+              </w:rPr>
               <w:t>Tablet: 343x</w:t>
             </w:r>
             <w:r>
@@ -1921,7 +1968,7 @@
                 <w:szCs w:val="40"/>
                 <w:lang w:val="en-US"/>
               </w:rPr>
-              <w:t>317</w:t>
+              <w:t>226</w:t>
             </w:r>
           </w:p>
           <w:p>
@@ -1959,177 +2006,6 @@
                 <w:szCs w:val="40"/>
                 <w:lang w:val="en-US"/>
               </w:rPr>
-              <w:t>234x216</w:t>
-            </w:r>
-          </w:p>
-          <w:p>
-            <w:pPr>
-              <w:pStyle w:val="ListParagraph"/>
-              <w:numPr>
-                <w:ilvl w:val="0"/>
-                <w:numId w:val="1"/>
-              </w:numPr>
-              <w:rPr>
-                <w:sz w:val="40"/>
-                <w:szCs w:val="40"/>
-                <w:lang w:val="en-US"/>
-              </w:rPr>
-            </w:pPr>
-            <w:r>
-              <w:rPr>
-                <w:sz w:val="40"/>
-                <w:szCs w:val="40"/>
-                <w:lang w:val="en-US"/>
-              </w:rPr>
-              <w:t>File extension: .</w:t>
-            </w:r>
-            <w:proofErr w:type="spellStart"/>
-            <w:r>
-              <w:rPr>
-                <w:sz w:val="40"/>
-                <w:szCs w:val="40"/>
-                <w:lang w:val="en-US"/>
-              </w:rPr>
-              <w:t>webp</w:t>
-            </w:r>
-            <w:proofErr w:type="spellEnd"/>
-          </w:p>
-          <w:p>
-            <w:pPr>
-              <w:rPr>
-                <w:sz w:val="40"/>
-                <w:szCs w:val="40"/>
-                <w:lang w:val="en-US"/>
-              </w:rPr>
-            </w:pPr>
-            <w:r>
-              <w:rPr>
-                <w:sz w:val="40"/>
-                <w:szCs w:val="40"/>
-                <w:lang w:val="en-US"/>
-              </w:rPr>
-              <w:t>Third</w:t>
-            </w:r>
-            <w:r>
-              <w:rPr>
-                <w:sz w:val="40"/>
-                <w:szCs w:val="40"/>
-                <w:lang w:val="en-US"/>
-              </w:rPr>
-              <w:t xml:space="preserve"> image</w:t>
-            </w:r>
-          </w:p>
-          <w:p>
-            <w:pPr>
-              <w:pStyle w:val="ListParagraph"/>
-              <w:numPr>
-                <w:ilvl w:val="0"/>
-                <w:numId w:val="1"/>
-              </w:numPr>
-              <w:rPr>
-                <w:sz w:val="40"/>
-                <w:szCs w:val="40"/>
-                <w:lang w:val="en-US"/>
-              </w:rPr>
-            </w:pPr>
-            <w:r>
-              <w:rPr>
-                <w:sz w:val="40"/>
-                <w:szCs w:val="40"/>
-                <w:lang w:val="en-US"/>
-              </w:rPr>
-              <w:t>Desktop</w:t>
-            </w:r>
-            <w:r>
-              <w:rPr>
-                <w:sz w:val="40"/>
-                <w:szCs w:val="40"/>
-                <w:lang w:val="en-US"/>
-              </w:rPr>
-              <w:t>: 343x</w:t>
-            </w:r>
-            <w:r>
-              <w:rPr>
-                <w:sz w:val="40"/>
-                <w:szCs w:val="40"/>
-                <w:lang w:val="en-US"/>
-              </w:rPr>
-              <w:t>228</w:t>
-            </w:r>
-            <w:r>
-              <w:rPr>
-                <w:sz w:val="40"/>
-                <w:szCs w:val="40"/>
-                <w:lang w:val="en-US"/>
-              </w:rPr>
-              <w:t xml:space="preserve"> </w:t>
-            </w:r>
-          </w:p>
-          <w:p>
-            <w:pPr>
-              <w:pStyle w:val="ListParagraph"/>
-              <w:numPr>
-                <w:ilvl w:val="0"/>
-                <w:numId w:val="1"/>
-              </w:numPr>
-              <w:rPr>
-                <w:sz w:val="40"/>
-                <w:szCs w:val="40"/>
-                <w:lang w:val="en-US"/>
-              </w:rPr>
-            </w:pPr>
-            <w:r>
-              <w:rPr>
-                <w:sz w:val="40"/>
-                <w:szCs w:val="40"/>
-                <w:lang w:val="en-US"/>
-              </w:rPr>
-              <w:t>Tablet: 343x</w:t>
-            </w:r>
-            <w:r>
-              <w:rPr>
-                <w:sz w:val="40"/>
-                <w:szCs w:val="40"/>
-                <w:lang w:val="en-US"/>
-              </w:rPr>
-              <w:t>226</w:t>
-            </w:r>
-          </w:p>
-          <w:p>
-            <w:pPr>
-              <w:pStyle w:val="ListParagraph"/>
-              <w:numPr>
-                <w:ilvl w:val="0"/>
-                <w:numId w:val="1"/>
-              </w:numPr>
-              <w:rPr>
-                <w:sz w:val="40"/>
-                <w:szCs w:val="40"/>
-                <w:lang w:val="en-US"/>
-              </w:rPr>
-            </w:pPr>
-            <w:r>
-              <w:rPr>
-                <w:sz w:val="40"/>
-                <w:szCs w:val="40"/>
-                <w:lang w:val="en-US"/>
-              </w:rPr>
-              <w:t>M</w:t>
-            </w:r>
-            <w:r>
-              <w:rPr>
-                <w:sz w:val="40"/>
-                <w:szCs w:val="40"/>
-                <w:lang w:val="en-US"/>
-              </w:rPr>
-              <w:t>obile:</w:t>
-            </w:r>
-            <w:r>
-              <w:rPr>
-                <w:sz w:val="40"/>
-                <w:szCs w:val="40"/>
-                <w:lang w:val="en-US"/>
-              </w:rPr>
               <w:t>234x</w:t>
             </w:r>
             <w:r>
@@ -2160,18 +2036,8 @@
                 <w:szCs w:val="40"/>
                 <w:lang w:val="en-US"/>
               </w:rPr>
-              <w:t>File extension: .</w:t>
-            </w:r>
-            <w:proofErr w:type="spellStart"/>
-            <w:r>
-              <w:rPr>
-                <w:sz w:val="40"/>
-                <w:szCs w:val="40"/>
-                <w:lang w:val="en-US"/>
-              </w:rPr>
-              <w:t>webp</w:t>
-            </w:r>
-            <w:proofErr w:type="spellEnd"/>
+              <w:t>File extension: .webp</w:t>
+            </w:r>
           </w:p>
           <w:p>
             <w:pPr>
@@ -2391,18 +2257,8 @@
                 <w:szCs w:val="40"/>
                 <w:lang w:val="en-US"/>
               </w:rPr>
-              <w:t>File extension: .</w:t>
-            </w:r>
-            <w:proofErr w:type="spellStart"/>
-            <w:r>
-              <w:rPr>
-                <w:sz w:val="40"/>
-                <w:szCs w:val="40"/>
-                <w:lang w:val="en-US"/>
-              </w:rPr>
-              <w:t>webp</w:t>
-            </w:r>
-            <w:proofErr w:type="spellEnd"/>
+              <w:t>File extension: .webp</w:t>
+            </w:r>
           </w:p>
           <w:p>
             <w:pPr>
@@ -2500,91 +2356,51 @@
                 <w:lang w:val="en-US"/>
               </w:rPr>
               <w:lastRenderedPageBreak/>
-              <w:t>Fluid image</w:t>
-            </w:r>
-            <w:r>
-              <w:rPr>
-                <w:sz w:val="40"/>
-                <w:szCs w:val="40"/>
-                <w:lang w:val="en-US"/>
-              </w:rPr>
-              <w:t xml:space="preserve"> section:</w:t>
-            </w:r>
-          </w:p>
-          <w:p>
-            <w:pPr>
-              <w:pStyle w:val="ListParagraph"/>
-              <w:numPr>
-                <w:ilvl w:val="0"/>
-                <w:numId w:val="1"/>
-              </w:numPr>
-              <w:rPr>
-                <w:sz w:val="40"/>
-                <w:szCs w:val="40"/>
-                <w:lang w:val="en-US"/>
-              </w:rPr>
-            </w:pPr>
-            <w:r>
-              <w:rPr>
-                <w:sz w:val="40"/>
-                <w:szCs w:val="40"/>
-                <w:lang w:val="en-US"/>
-              </w:rPr>
-              <w:t xml:space="preserve">Desktop: </w:t>
-            </w:r>
-            <w:r>
-              <w:rPr>
-                <w:sz w:val="40"/>
-                <w:szCs w:val="40"/>
-                <w:lang w:val="en-US"/>
-              </w:rPr>
-              <w:t>1369x304</w:t>
-            </w:r>
-          </w:p>
-          <w:p>
-            <w:pPr>
-              <w:pStyle w:val="ListParagraph"/>
-              <w:numPr>
-                <w:ilvl w:val="0"/>
-                <w:numId w:val="1"/>
-              </w:numPr>
-              <w:rPr>
-                <w:sz w:val="40"/>
-                <w:szCs w:val="40"/>
-                <w:lang w:val="en-US"/>
-              </w:rPr>
-            </w:pPr>
-            <w:r>
-              <w:rPr>
-                <w:sz w:val="40"/>
-                <w:szCs w:val="40"/>
-                <w:lang w:val="en-US"/>
-              </w:rPr>
-              <w:t xml:space="preserve">Tablet: </w:t>
-            </w:r>
-            <w:r>
-              <w:rPr>
-                <w:sz w:val="40"/>
-                <w:szCs w:val="40"/>
-                <w:lang w:val="en-US"/>
-              </w:rPr>
-              <w:t>768</w:t>
-            </w:r>
-            <w:r>
-              <w:rPr>
-                <w:sz w:val="40"/>
-                <w:szCs w:val="40"/>
-                <w:lang w:val="en-US"/>
-              </w:rPr>
-              <w:t>x</w:t>
-            </w:r>
-            <w:r>
-              <w:rPr>
-                <w:sz w:val="40"/>
-                <w:szCs w:val="40"/>
-                <w:lang w:val="en-US"/>
-              </w:rPr>
-              <w:t>304</w:t>
+              <w:t>Fluid image section:</w:t>
+            </w:r>
+          </w:p>
+          <w:p>
+            <w:pPr>
+              <w:pStyle w:val="ListParagraph"/>
+              <w:numPr>
+                <w:ilvl w:val="0"/>
+                <w:numId w:val="1"/>
+              </w:numPr>
+              <w:rPr>
+                <w:sz w:val="40"/>
+                <w:szCs w:val="40"/>
+                <w:lang w:val="en-US"/>
+              </w:rPr>
+            </w:pPr>
+            <w:r>
+              <w:rPr>
+                <w:sz w:val="40"/>
+                <w:szCs w:val="40"/>
+                <w:lang w:val="en-US"/>
+              </w:rPr>
+              <w:t>Desktop: 1369x304</w:t>
+            </w:r>
+          </w:p>
+          <w:p>
+            <w:pPr>
+              <w:pStyle w:val="ListParagraph"/>
+              <w:numPr>
+                <w:ilvl w:val="0"/>
+                <w:numId w:val="1"/>
+              </w:numPr>
+              <w:rPr>
+                <w:sz w:val="40"/>
+                <w:szCs w:val="40"/>
+                <w:lang w:val="en-US"/>
+              </w:rPr>
+            </w:pPr>
+            <w:r>
+              <w:rPr>
+                <w:sz w:val="40"/>
+                <w:szCs w:val="40"/>
+                <w:lang w:val="en-US"/>
+              </w:rPr>
+              <w:t>Tablet: 768x304</w:t>
             </w:r>
           </w:p>
           <w:p>
@@ -2628,18 +2444,8 @@
                 <w:szCs w:val="40"/>
                 <w:lang w:val="en-US"/>
               </w:rPr>
-              <w:t>File extension: .</w:t>
-            </w:r>
-            <w:proofErr w:type="spellStart"/>
-            <w:r>
-              <w:rPr>
-                <w:sz w:val="40"/>
-                <w:szCs w:val="40"/>
-                <w:lang w:val="en-US"/>
-              </w:rPr>
-              <w:t>webp</w:t>
-            </w:r>
-            <w:proofErr w:type="spellEnd"/>
+              <w:t>File extension: .webp</w:t>
+            </w:r>
           </w:p>
           <w:p>
             <w:pPr>
@@ -2755,37 +2561,51 @@
                 <w:lang w:val="en-US"/>
               </w:rPr>
               <w:lastRenderedPageBreak/>
-              <w:t>carousel</w:t>
-            </w:r>
-            <w:r>
-              <w:rPr>
-                <w:sz w:val="40"/>
-                <w:szCs w:val="40"/>
-                <w:lang w:val="en-US"/>
-              </w:rPr>
-              <w:t xml:space="preserve"> section:</w:t>
-            </w:r>
-          </w:p>
-          <w:p>
-            <w:pPr>
-              <w:pStyle w:val="ListParagraph"/>
-              <w:numPr>
-                <w:ilvl w:val="0"/>
-                <w:numId w:val="1"/>
-              </w:numPr>
-              <w:rPr>
-                <w:sz w:val="40"/>
-                <w:szCs w:val="40"/>
-                <w:lang w:val="en-US"/>
-              </w:rPr>
-            </w:pPr>
-            <w:r>
-              <w:rPr>
-                <w:sz w:val="40"/>
-                <w:szCs w:val="40"/>
-                <w:lang w:val="en-US"/>
-              </w:rPr>
-              <w:t xml:space="preserve">Desktop: </w:t>
+              <w:t>carousel section:</w:t>
+            </w:r>
+          </w:p>
+          <w:p>
+            <w:pPr>
+              <w:pStyle w:val="ListParagraph"/>
+              <w:numPr>
+                <w:ilvl w:val="0"/>
+                <w:numId w:val="1"/>
+              </w:numPr>
+              <w:rPr>
+                <w:sz w:val="40"/>
+                <w:szCs w:val="40"/>
+                <w:lang w:val="en-US"/>
+              </w:rPr>
+            </w:pPr>
+            <w:r>
+              <w:rPr>
+                <w:sz w:val="40"/>
+                <w:szCs w:val="40"/>
+                <w:lang w:val="en-US"/>
+              </w:rPr>
+              <w:t>Desktop: 516x516</w:t>
+            </w:r>
+          </w:p>
+          <w:p>
+            <w:pPr>
+              <w:pStyle w:val="ListParagraph"/>
+              <w:numPr>
+                <w:ilvl w:val="0"/>
+                <w:numId w:val="1"/>
+              </w:numPr>
+              <w:rPr>
+                <w:sz w:val="40"/>
+                <w:szCs w:val="40"/>
+                <w:lang w:val="en-US"/>
+              </w:rPr>
+            </w:pPr>
+            <w:r>
+              <w:rPr>
+                <w:sz w:val="40"/>
+                <w:szCs w:val="40"/>
+                <w:lang w:val="en-US"/>
+              </w:rPr>
+              <w:t xml:space="preserve">Tablet: </w:t>
             </w:r>
             <w:r>
               <w:rPr>
@@ -2815,78 +2635,30 @@
                 <w:szCs w:val="40"/>
                 <w:lang w:val="en-US"/>
               </w:rPr>
-              <w:t xml:space="preserve">Tablet: </w:t>
-            </w:r>
-            <w:r>
-              <w:rPr>
-                <w:sz w:val="40"/>
-                <w:szCs w:val="40"/>
-                <w:lang w:val="en-US"/>
-              </w:rPr>
-              <w:t>516x516</w:t>
-            </w:r>
-          </w:p>
-          <w:p>
-            <w:pPr>
-              <w:pStyle w:val="ListParagraph"/>
-              <w:numPr>
-                <w:ilvl w:val="0"/>
-                <w:numId w:val="1"/>
-              </w:numPr>
-              <w:rPr>
-                <w:sz w:val="40"/>
-                <w:szCs w:val="40"/>
-                <w:lang w:val="en-US"/>
-              </w:rPr>
-            </w:pPr>
-            <w:r>
-              <w:rPr>
-                <w:sz w:val="40"/>
-                <w:szCs w:val="40"/>
-                <w:lang w:val="en-US"/>
-              </w:rPr>
-              <w:t xml:space="preserve">Mobile: </w:t>
-            </w:r>
-            <w:r>
-              <w:rPr>
-                <w:sz w:val="40"/>
-                <w:szCs w:val="40"/>
-                <w:lang w:val="en-US"/>
-              </w:rPr>
-              <w:t>351x351</w:t>
-            </w:r>
-          </w:p>
-          <w:p>
-            <w:pPr>
-              <w:pStyle w:val="ListParagraph"/>
-              <w:numPr>
-                <w:ilvl w:val="0"/>
-                <w:numId w:val="1"/>
-              </w:numPr>
-              <w:rPr>
-                <w:sz w:val="40"/>
-                <w:szCs w:val="40"/>
-                <w:lang w:val="en-US"/>
-              </w:rPr>
-            </w:pPr>
-            <w:r>
-              <w:rPr>
-                <w:sz w:val="40"/>
-                <w:szCs w:val="40"/>
-                <w:lang w:val="en-US"/>
-              </w:rPr>
-              <w:t>File extension: .</w:t>
-            </w:r>
-            <w:proofErr w:type="spellStart"/>
-            <w:r>
-              <w:rPr>
-                <w:sz w:val="40"/>
-                <w:szCs w:val="40"/>
-                <w:lang w:val="en-US"/>
-              </w:rPr>
-              <w:t>webp</w:t>
-            </w:r>
-            <w:proofErr w:type="spellEnd"/>
+              <w:t>Mobile: 351x351</w:t>
+            </w:r>
+          </w:p>
+          <w:p>
+            <w:pPr>
+              <w:pStyle w:val="ListParagraph"/>
+              <w:numPr>
+                <w:ilvl w:val="0"/>
+                <w:numId w:val="1"/>
+              </w:numPr>
+              <w:rPr>
+                <w:sz w:val="40"/>
+                <w:szCs w:val="40"/>
+                <w:lang w:val="en-US"/>
+              </w:rPr>
+            </w:pPr>
+            <w:r>
+              <w:rPr>
+                <w:sz w:val="40"/>
+                <w:szCs w:val="40"/>
+                <w:lang w:val="en-US"/>
+              </w:rPr>
+              <w:t>File extension: .webp</w:t>
+            </w:r>
             <w:r>
               <w:rPr>
                 <w:noProof/>
@@ -2973,110 +2745,52 @@
                 <w:lang w:val="en-US"/>
               </w:rPr>
               <w:lastRenderedPageBreak/>
-              <w:t>Benefits</w:t>
-            </w:r>
-            <w:r>
-              <w:rPr>
-                <w:sz w:val="40"/>
-                <w:szCs w:val="40"/>
-                <w:lang w:val="en-US"/>
-              </w:rPr>
-              <w:t xml:space="preserve"> section:</w:t>
-            </w:r>
-          </w:p>
-          <w:p>
-            <w:pPr>
-              <w:pStyle w:val="ListParagraph"/>
-              <w:numPr>
-                <w:ilvl w:val="0"/>
-                <w:numId w:val="1"/>
-              </w:numPr>
-              <w:rPr>
-                <w:sz w:val="40"/>
-                <w:szCs w:val="40"/>
-                <w:lang w:val="en-US"/>
-              </w:rPr>
-            </w:pPr>
-            <w:r>
-              <w:rPr>
-                <w:sz w:val="40"/>
-                <w:szCs w:val="40"/>
-                <w:lang w:val="en-US"/>
-              </w:rPr>
-              <w:t>Desktop</w:t>
-            </w:r>
-            <w:r>
-              <w:rPr>
-                <w:sz w:val="40"/>
-                <w:szCs w:val="40"/>
-                <w:lang w:val="en-US"/>
-              </w:rPr>
-              <w:t>, t</w:t>
-            </w:r>
-            <w:r>
-              <w:rPr>
-                <w:sz w:val="40"/>
-                <w:szCs w:val="40"/>
-                <w:lang w:val="en-US"/>
-              </w:rPr>
-              <w:t>ablet</w:t>
-            </w:r>
-            <w:r>
-              <w:rPr>
-                <w:sz w:val="40"/>
-                <w:szCs w:val="40"/>
-                <w:lang w:val="en-US"/>
-              </w:rPr>
-              <w:t xml:space="preserve"> and m</w:t>
-            </w:r>
-            <w:r>
-              <w:rPr>
-                <w:sz w:val="40"/>
-                <w:szCs w:val="40"/>
-                <w:lang w:val="en-US"/>
-              </w:rPr>
-              <w:t xml:space="preserve">obile: </w:t>
-            </w:r>
-            <w:r>
-              <w:rPr>
-                <w:sz w:val="40"/>
-                <w:szCs w:val="40"/>
-                <w:lang w:val="en-US"/>
-              </w:rPr>
-              <w:t>243x243</w:t>
-            </w:r>
-          </w:p>
-          <w:p>
-            <w:pPr>
-              <w:pStyle w:val="ListParagraph"/>
-              <w:numPr>
-                <w:ilvl w:val="0"/>
-                <w:numId w:val="1"/>
-              </w:numPr>
-              <w:rPr>
-                <w:sz w:val="40"/>
-                <w:szCs w:val="40"/>
-                <w:lang w:val="en-US"/>
-              </w:rPr>
-            </w:pPr>
-            <w:r>
-              <w:rPr>
-                <w:sz w:val="40"/>
-                <w:szCs w:val="40"/>
-                <w:lang w:val="en-US"/>
-              </w:rPr>
-              <w:t>File extension: .</w:t>
-            </w:r>
-            <w:proofErr w:type="spellStart"/>
-            <w:r>
-              <w:rPr>
-                <w:sz w:val="40"/>
-                <w:szCs w:val="40"/>
-                <w:lang w:val="en-US"/>
-              </w:rPr>
-              <w:t>webp</w:t>
-            </w:r>
-            <w:proofErr w:type="spellEnd"/>
+              <w:t>Benefits section:</w:t>
+            </w:r>
+          </w:p>
+          <w:p>
+            <w:pPr>
+              <w:pStyle w:val="ListParagraph"/>
+              <w:numPr>
+                <w:ilvl w:val="0"/>
+                <w:numId w:val="1"/>
+              </w:numPr>
+              <w:rPr>
+                <w:sz w:val="40"/>
+                <w:szCs w:val="40"/>
+                <w:lang w:val="en-US"/>
+              </w:rPr>
+            </w:pPr>
+            <w:r>
+              <w:rPr>
+                <w:sz w:val="40"/>
+                <w:szCs w:val="40"/>
+                <w:lang w:val="en-US"/>
+              </w:rPr>
+              <w:t>Desktop, tablet and mobile: 243x243</w:t>
+            </w:r>
+          </w:p>
+          <w:p>
+            <w:pPr>
+              <w:pStyle w:val="ListParagraph"/>
+              <w:numPr>
+                <w:ilvl w:val="0"/>
+                <w:numId w:val="1"/>
+              </w:numPr>
+              <w:rPr>
+                <w:sz w:val="40"/>
+                <w:szCs w:val="40"/>
+                <w:lang w:val="en-US"/>
+              </w:rPr>
+            </w:pPr>
+            <w:r>
+              <w:rPr>
+                <w:sz w:val="40"/>
+                <w:szCs w:val="40"/>
+                <w:lang w:val="en-US"/>
+              </w:rPr>
+              <w:t>File extension: .webp</w:t>
+            </w:r>
             <w:r>
               <w:rPr>
                 <w:noProof/>
@@ -3198,15 +2912,7 @@
                 <w:lang w:val="en-US"/>
               </w:rPr>
               <w:lastRenderedPageBreak/>
-              <w:t>Latest offers</w:t>
-            </w:r>
-            <w:r>
-              <w:rPr>
-                <w:sz w:val="40"/>
-                <w:szCs w:val="40"/>
-                <w:lang w:val="en-US"/>
-              </w:rPr>
-              <w:t xml:space="preserve"> section:</w:t>
+              <w:t>Latest offers section:</w:t>
             </w:r>
           </w:p>
           <w:p>
@@ -3250,18 +2956,8 @@
                 <w:szCs w:val="40"/>
                 <w:lang w:val="en-US"/>
               </w:rPr>
-              <w:t>File extension: .</w:t>
-            </w:r>
-            <w:proofErr w:type="spellStart"/>
-            <w:r>
-              <w:rPr>
-                <w:sz w:val="40"/>
-                <w:szCs w:val="40"/>
-                <w:lang w:val="en-US"/>
-              </w:rPr>
-              <w:t>webp</w:t>
-            </w:r>
-            <w:proofErr w:type="spellEnd"/>
+              <w:t>File extension: .webp</w:t>
+            </w:r>
             <w:r>
               <w:rPr>
                 <w:noProof/>
@@ -3332,7 +3028,6 @@
                 <w:lang w:val="en-US"/>
               </w:rPr>
             </w:pPr>
-            <w:proofErr w:type="spellStart"/>
             <w:r>
               <w:rPr>
                 <w:sz w:val="40"/>
@@ -3340,16 +3035,7 @@
                 <w:lang w:val="en-US"/>
               </w:rPr>
               <w:lastRenderedPageBreak/>
-              <w:t>Cbd</w:t>
-            </w:r>
-            <w:proofErr w:type="spellEnd"/>
-            <w:r>
-              <w:rPr>
-                <w:sz w:val="40"/>
-                <w:szCs w:val="40"/>
-                <w:lang w:val="en-US"/>
-              </w:rPr>
-              <w:t xml:space="preserve"> card</w:t>
+              <w:t>Cbd card</w:t>
             </w:r>
             <w:r>
               <w:rPr>
@@ -3378,15 +3064,7 @@
                 <w:szCs w:val="40"/>
                 <w:lang w:val="en-US"/>
               </w:rPr>
-              <w:t xml:space="preserve">Desktop: </w:t>
-            </w:r>
-            <w:r>
-              <w:rPr>
-                <w:sz w:val="40"/>
-                <w:szCs w:val="40"/>
-                <w:lang w:val="en-US"/>
-              </w:rPr>
-              <w:t>410x264</w:t>
+              <w:t>Desktop: 410x264</w:t>
             </w:r>
           </w:p>
           <w:p>
@@ -3465,18 +3143,8 @@
                 <w:szCs w:val="40"/>
                 <w:lang w:val="en-US"/>
               </w:rPr>
-              <w:t>File extension: .</w:t>
-            </w:r>
-            <w:proofErr w:type="spellStart"/>
-            <w:r>
-              <w:rPr>
-                <w:sz w:val="40"/>
-                <w:szCs w:val="40"/>
-                <w:lang w:val="en-US"/>
-              </w:rPr>
-              <w:t>webp</w:t>
-            </w:r>
-            <w:proofErr w:type="spellEnd"/>
+              <w:t>File extension: .webp</w:t>
+            </w:r>
           </w:p>
           <w:p>
             <w:pPr>
@@ -3620,15 +3288,15 @@
                 <w:lang w:val="en-US"/>
               </w:rPr>
               <w:lastRenderedPageBreak/>
-              <w:t>Carousel</w:t>
-            </w:r>
-            <w:r>
-              <w:rPr>
-                <w:sz w:val="40"/>
-                <w:szCs w:val="40"/>
-                <w:lang w:val="en-US"/>
-              </w:rPr>
-              <w:t xml:space="preserve"> section:</w:t>
+              <w:t>Carousel section:</w:t>
+            </w:r>
+            <w:r>
+              <w:rPr>
+                <w:sz w:val="40"/>
+                <w:szCs w:val="40"/>
+                <w:lang w:val="en-US"/>
+              </w:rPr>
+              <w:t xml:space="preserve">                              Icons:</w:t>
             </w:r>
           </w:p>
           <w:p>
@@ -3659,6 +3327,14 @@
               </w:rPr>
               <w:t>51x483</w:t>
             </w:r>
+            <w:r>
+              <w:rPr>
+                <w:sz w:val="40"/>
+                <w:szCs w:val="40"/>
+                <w:lang w:val="en-US"/>
+              </w:rPr>
+              <w:t xml:space="preserve">                    - Desktop, tablet and </w:t>
+            </w:r>
           </w:p>
           <w:p>
             <w:pPr>
@@ -3688,6 +3364,14 @@
               </w:rPr>
               <w:t>76x403</w:t>
             </w:r>
+            <w:r>
+              <w:rPr>
+                <w:sz w:val="40"/>
+                <w:szCs w:val="40"/>
+                <w:lang w:val="en-US"/>
+              </w:rPr>
+              <w:t xml:space="preserve">                          mobile: 32x32</w:t>
+            </w:r>
           </w:p>
           <w:p>
             <w:pPr>
@@ -3717,37 +3401,44 @@
               </w:rPr>
               <w:t>351x376</w:t>
             </w:r>
-          </w:p>
-          <w:p>
-            <w:pPr>
-              <w:pStyle w:val="ListParagraph"/>
-              <w:numPr>
-                <w:ilvl w:val="0"/>
-                <w:numId w:val="1"/>
-              </w:numPr>
-              <w:rPr>
-                <w:sz w:val="40"/>
-                <w:szCs w:val="40"/>
-              </w:rPr>
-            </w:pPr>
-            <w:r>
-              <w:rPr>
-                <w:sz w:val="40"/>
-                <w:szCs w:val="40"/>
-                <w:lang w:val="en-US"/>
-              </w:rPr>
-              <w:t>File extension: .</w:t>
-            </w:r>
-            <w:proofErr w:type="spellStart"/>
-            <w:r>
-              <w:rPr>
-                <w:sz w:val="40"/>
-                <w:szCs w:val="40"/>
-                <w:lang w:val="en-US"/>
-              </w:rPr>
-              <w:t>webp</w:t>
-            </w:r>
-            <w:proofErr w:type="spellEnd"/>
+            <w:r>
+              <w:rPr>
+                <w:sz w:val="40"/>
+                <w:szCs w:val="40"/>
+                <w:lang w:val="en-US"/>
+              </w:rPr>
+              <w:t xml:space="preserve">                      -  File extension: .svg</w:t>
+            </w:r>
+          </w:p>
+          <w:p>
+            <w:pPr>
+              <w:pStyle w:val="ListParagraph"/>
+              <w:numPr>
+                <w:ilvl w:val="0"/>
+                <w:numId w:val="1"/>
+              </w:numPr>
+              <w:rPr>
+                <w:sz w:val="40"/>
+                <w:szCs w:val="40"/>
+              </w:rPr>
+            </w:pPr>
+            <w:r>
+              <w:rPr>
+                <w:sz w:val="40"/>
+                <w:szCs w:val="40"/>
+                <w:lang w:val="en-US"/>
+              </w:rPr>
+              <w:t>File extension: .webp</w:t>
+            </w:r>
+          </w:p>
+          <w:p>
+            <w:pPr>
+              <w:pStyle w:val="ListParagraph"/>
+              <w:rPr>
+                <w:sz w:val="40"/>
+                <w:szCs w:val="40"/>
+              </w:rPr>
+            </w:pPr>
           </w:p>
           <w:p>
             <w:pPr>
@@ -3829,21 +3520,13 @@
                 <w:lang w:val="en-US"/>
               </w:rPr>
             </w:pPr>
-          </w:p>
-          <w:p>
-            <w:pPr>
-              <w:rPr>
-                <w:sz w:val="40"/>
-                <w:szCs w:val="40"/>
-                <w:lang w:val="en-US"/>
-              </w:rPr>
-            </w:pPr>
-            <w:r>
-              <w:rPr>
-                <w:sz w:val="40"/>
-                <w:szCs w:val="40"/>
-                <w:lang w:val="en-US"/>
-              </w:rPr>
+            <w:r>
+              <w:rPr>
+                <w:sz w:val="40"/>
+                <w:szCs w:val="40"/>
+                <w:lang w:val="en-US"/>
+              </w:rPr>
+              <w:lastRenderedPageBreak/>
               <w:t>Carousel section:</w:t>
             </w:r>
           </w:p>
@@ -3875,6 +3558,14 @@
               </w:rPr>
               <w:t>516</w:t>
             </w:r>
+            <w:r>
+              <w:rPr>
+                <w:sz w:val="40"/>
+                <w:szCs w:val="40"/>
+                <w:lang w:val="en-US"/>
+              </w:rPr>
+              <w:t>x516</w:t>
+            </w:r>
           </w:p>
           <w:p>
             <w:pPr>
@@ -3904,6 +3595,14 @@
               </w:rPr>
               <w:t>516</w:t>
             </w:r>
+            <w:r>
+              <w:rPr>
+                <w:sz w:val="40"/>
+                <w:szCs w:val="40"/>
+                <w:lang w:val="en-US"/>
+              </w:rPr>
+              <w:t>x516</w:t>
+            </w:r>
           </w:p>
           <w:p>
             <w:pPr>
@@ -3952,18 +3651,8 @@
                 <w:szCs w:val="40"/>
                 <w:lang w:val="en-US"/>
               </w:rPr>
-              <w:t>File extension: .</w:t>
-            </w:r>
-            <w:proofErr w:type="spellStart"/>
-            <w:r>
-              <w:rPr>
-                <w:sz w:val="40"/>
-                <w:szCs w:val="40"/>
-                <w:lang w:val="en-US"/>
-              </w:rPr>
-              <w:t>webp</w:t>
-            </w:r>
-            <w:proofErr w:type="spellEnd"/>
+              <w:t>File extension: .webp</w:t>
+            </w:r>
           </w:p>
           <w:p>
             <w:pPr>
@@ -4063,6 +3752,14 @@
               <w:lastRenderedPageBreak/>
               <w:t>Online pay section:</w:t>
             </w:r>
+            <w:r>
+              <w:rPr>
+                <w:sz w:val="40"/>
+                <w:szCs w:val="40"/>
+                <w:lang w:val="en-US"/>
+              </w:rPr>
+              <w:t xml:space="preserve">      </w:t>
+            </w:r>
           </w:p>
           <w:p>
             <w:pPr>
@@ -4173,18 +3870,8 @@
                 <w:szCs w:val="40"/>
                 <w:lang w:val="en-US"/>
               </w:rPr>
-              <w:t>File extension: .</w:t>
-            </w:r>
-            <w:proofErr w:type="spellStart"/>
-            <w:r>
-              <w:rPr>
-                <w:sz w:val="40"/>
-                <w:szCs w:val="40"/>
-                <w:lang w:val="en-US"/>
-              </w:rPr>
-              <w:t>webp</w:t>
-            </w:r>
-            <w:proofErr w:type="spellEnd"/>
+              <w:t>File extension: .webp</w:t>
+            </w:r>
           </w:p>
           <w:p>
             <w:pPr>
@@ -4272,6 +3959,235 @@
                 <w:szCs w:val="40"/>
                 <w:lang w:val="en-US"/>
               </w:rPr>
+              <w:t>Icons aspect ratio:</w:t>
+            </w:r>
+          </w:p>
+          <w:p>
+            <w:pPr>
+              <w:pStyle w:val="ListParagraph"/>
+              <w:numPr>
+                <w:ilvl w:val="0"/>
+                <w:numId w:val="1"/>
+              </w:numPr>
+              <w:rPr>
+                <w:sz w:val="40"/>
+                <w:szCs w:val="40"/>
+                <w:lang w:val="en-US"/>
+              </w:rPr>
+            </w:pPr>
+            <w:r>
+              <w:rPr>
+                <w:sz w:val="40"/>
+                <w:szCs w:val="40"/>
+                <w:lang w:val="en-US"/>
+              </w:rPr>
+              <w:t>Desktop: 240x85</w:t>
+            </w:r>
+          </w:p>
+          <w:p>
+            <w:pPr>
+              <w:pStyle w:val="ListParagraph"/>
+              <w:numPr>
+                <w:ilvl w:val="0"/>
+                <w:numId w:val="1"/>
+              </w:numPr>
+              <w:rPr>
+                <w:sz w:val="40"/>
+                <w:szCs w:val="40"/>
+                <w:lang w:val="en-US"/>
+              </w:rPr>
+            </w:pPr>
+            <w:r>
+              <w:rPr>
+                <w:sz w:val="40"/>
+                <w:szCs w:val="40"/>
+                <w:lang w:val="en-US"/>
+              </w:rPr>
+              <w:t>Tablet: 100x66</w:t>
+            </w:r>
+          </w:p>
+          <w:p>
+            <w:pPr>
+              <w:pStyle w:val="ListParagraph"/>
+              <w:numPr>
+                <w:ilvl w:val="0"/>
+                <w:numId w:val="1"/>
+              </w:numPr>
+              <w:rPr>
+                <w:sz w:val="40"/>
+                <w:szCs w:val="40"/>
+                <w:lang w:val="en-US"/>
+              </w:rPr>
+            </w:pPr>
+            <w:r>
+              <w:rPr>
+                <w:sz w:val="40"/>
+                <w:szCs w:val="40"/>
+                <w:lang w:val="en-US"/>
+              </w:rPr>
+              <w:t>Mobile: 100x66</w:t>
+            </w:r>
+          </w:p>
+          <w:p>
+            <w:pPr>
+              <w:ind w:left="360"/>
+              <w:rPr>
+                <w:sz w:val="40"/>
+                <w:szCs w:val="40"/>
+                <w:lang w:val="en-US"/>
+              </w:rPr>
+            </w:pPr>
+          </w:p>
+          <w:p>
+            <w:pPr>
+              <w:rPr>
+                <w:sz w:val="40"/>
+                <w:szCs w:val="40"/>
+                <w:lang w:val="en-US"/>
+              </w:rPr>
+            </w:pPr>
+            <w:r>
+              <w:rPr>
+                <w:noProof/>
+                <w:sz w:val="40"/>
+                <w:szCs w:val="40"/>
+                <w:lang w:val="en-US"/>
+              </w:rPr>
+              <w:drawing>
+                <wp:inline distT="0" distB="0" distL="0" distR="0" wp14:anchorId="2F291DD7" wp14:editId="1CE53BFE">
+                  <wp:extent cx="5724525" cy="990600"/>
+                  <wp:effectExtent l="0" t="0" r="9525" b="0"/>
+                  <wp:docPr id="1" name="Picture 1"/>
+                  <wp:cNvGraphicFramePr>
+                    <a:graphicFrameLocks xmlns:a="http://schemas.openxmlformats.org/drawingml/2006/main" noChangeAspect="1"/>
+                  </wp:cNvGraphicFramePr>
+                  <a:graphic xmlns:a="http://schemas.openxmlformats.org/drawingml/2006/main">
+                    <a:graphicData uri="http://schemas.openxmlformats.org/drawingml/2006/picture">
+                      <pic:pic xmlns:pic="http://schemas.openxmlformats.org/drawingml/2006/picture">
+                        <pic:nvPicPr>
+                          <pic:cNvPr id="0" name="Picture 1"/>
+                          <pic:cNvPicPr>
+                            <a:picLocks noChangeAspect="1" noChangeArrowheads="1"/>
+                          </pic:cNvPicPr>
+                        </pic:nvPicPr>
+                        <pic:blipFill>
+                          <a:blip r:embed="rId22">
+                            <a:extLst>
+                              <a:ext uri="{28A0092B-C50C-407E-A947-70E740481C1C}">
+                                <a14:useLocalDpi xmlns:a14="http://schemas.microsoft.com/office/drawing/2010/main" val="0"/>
+                              </a:ext>
+                            </a:extLst>
+                          </a:blip>
+                          <a:srcRect/>
+                          <a:stretch>
+                            <a:fillRect/>
+                          </a:stretch>
+                        </pic:blipFill>
+                        <pic:spPr bwMode="auto">
+                          <a:xfrm>
+                            <a:off x="0" y="0"/>
+                            <a:ext cx="5724525" cy="990600"/>
+                          </a:xfrm>
+                          <a:prstGeom prst="rect">
+                            <a:avLst/>
+                          </a:prstGeom>
+                          <a:noFill/>
+                          <a:ln>
+                            <a:noFill/>
+                          </a:ln>
+                        </pic:spPr>
+                      </pic:pic>
+                    </a:graphicData>
+                  </a:graphic>
+                </wp:inline>
+              </w:drawing>
+            </w:r>
+          </w:p>
+          <w:p>
+            <w:pPr>
+              <w:rPr>
+                <w:sz w:val="40"/>
+                <w:szCs w:val="40"/>
+                <w:lang w:val="en-US"/>
+              </w:rPr>
+            </w:pPr>
+          </w:p>
+        </w:tc>
+      </w:tr>
+      <w:tr>
+        <w:tc>
+          <w:tcPr>
+            <w:tcW w:w="9966" w:type="dxa"/>
+          </w:tcPr>
+          <w:p>
+            <w:pPr>
+              <w:rPr>
+                <w:sz w:val="40"/>
+                <w:szCs w:val="40"/>
+                <w:lang w:val="en-US"/>
+              </w:rPr>
+            </w:pPr>
+          </w:p>
+          <w:p>
+            <w:pPr>
+              <w:rPr>
+                <w:sz w:val="40"/>
+                <w:szCs w:val="40"/>
+                <w:lang w:val="en-US"/>
+              </w:rPr>
+            </w:pPr>
+          </w:p>
+          <w:p>
+            <w:pPr>
+              <w:rPr>
+                <w:sz w:val="40"/>
+                <w:szCs w:val="40"/>
+                <w:lang w:val="en-US"/>
+              </w:rPr>
+            </w:pPr>
+          </w:p>
+          <w:p>
+            <w:pPr>
+              <w:rPr>
+                <w:sz w:val="40"/>
+                <w:szCs w:val="40"/>
+                <w:lang w:val="en-US"/>
+              </w:rPr>
+            </w:pPr>
+          </w:p>
+          <w:p>
+            <w:pPr>
+              <w:rPr>
+                <w:sz w:val="40"/>
+                <w:szCs w:val="40"/>
+                <w:lang w:val="en-US"/>
+              </w:rPr>
+            </w:pPr>
+          </w:p>
+          <w:p>
+            <w:pPr>
+              <w:rPr>
+                <w:sz w:val="40"/>
+                <w:szCs w:val="40"/>
+                <w:lang w:val="en-US"/>
+              </w:rPr>
+            </w:pPr>
+          </w:p>
+          <w:p>
+            <w:pPr>
+              <w:rPr>
+                <w:sz w:val="40"/>
+                <w:szCs w:val="40"/>
+                <w:lang w:val="en-US"/>
+              </w:rPr>
+            </w:pPr>
+            <w:r>
+              <w:rPr>
+                <w:sz w:val="40"/>
+                <w:szCs w:val="40"/>
+                <w:lang w:val="en-US"/>
+              </w:rPr>
+              <w:lastRenderedPageBreak/>
               <w:t>Awards section:</w:t>
             </w:r>
           </w:p>
@@ -4306,18 +4222,8 @@
                 <w:szCs w:val="40"/>
                 <w:lang w:val="en-US"/>
               </w:rPr>
-              <w:t>File extension: .</w:t>
-            </w:r>
-            <w:proofErr w:type="spellStart"/>
-            <w:r>
-              <w:rPr>
-                <w:sz w:val="40"/>
-                <w:szCs w:val="40"/>
-                <w:lang w:val="en-US"/>
-              </w:rPr>
-              <w:t>webp</w:t>
-            </w:r>
-            <w:proofErr w:type="spellEnd"/>
+              <w:t>File extension: .webp</w:t>
+            </w:r>
             <w:r>
               <w:rPr>
                 <w:noProof/>
@@ -4343,7 +4249,7 @@
                           </pic:cNvPicPr>
                         </pic:nvPicPr>
                         <pic:blipFill>
-                          <a:blip r:embed="rId22">
+                          <a:blip r:embed="rId23">
                             <a:extLst>
                               <a:ext uri="{28A0092B-C50C-407E-A947-70E740481C1C}">
                                 <a14:useLocalDpi xmlns:a14="http://schemas.microsoft.com/office/drawing/2010/main" val="0"/>
@@ -4390,6 +4296,414 @@
                 <w:lang w:val="en-US"/>
               </w:rPr>
             </w:pPr>
+            <w:r>
+              <w:rPr>
+                <w:sz w:val="40"/>
+                <w:szCs w:val="40"/>
+                <w:lang w:val="en-US"/>
+              </w:rPr>
+              <w:lastRenderedPageBreak/>
+              <w:t>CBD Investr Section:</w:t>
+            </w:r>
+          </w:p>
+          <w:p>
+            <w:pPr>
+              <w:pStyle w:val="ListParagraph"/>
+              <w:numPr>
+                <w:ilvl w:val="0"/>
+                <w:numId w:val="1"/>
+              </w:numPr>
+              <w:rPr>
+                <w:sz w:val="40"/>
+                <w:szCs w:val="40"/>
+                <w:lang w:val="en-US"/>
+              </w:rPr>
+            </w:pPr>
+            <w:r>
+              <w:rPr>
+                <w:sz w:val="40"/>
+                <w:szCs w:val="40"/>
+                <w:lang w:val="en-US"/>
+              </w:rPr>
+              <w:t xml:space="preserve">Background image: </w:t>
+            </w:r>
+            <w:r>
+              <w:rPr>
+                <w:rFonts w:ascii="Segoe UI" w:hAnsi="Segoe UI" w:cs="Segoe UI"/>
+                <w:color w:val="202124"/>
+                <w:sz w:val="36"/>
+                <w:szCs w:val="36"/>
+              </w:rPr>
+              <w:t>1349</w:t>
+            </w:r>
+            <w:r>
+              <w:rPr>
+                <w:rFonts w:ascii="Segoe UI" w:hAnsi="Segoe UI" w:cs="Segoe UI"/>
+                <w:color w:val="202124"/>
+                <w:sz w:val="36"/>
+                <w:szCs w:val="36"/>
+              </w:rPr>
+              <w:t>x</w:t>
+            </w:r>
+            <w:r>
+              <w:rPr>
+                <w:rFonts w:ascii="Segoe UI" w:hAnsi="Segoe UI" w:cs="Segoe UI"/>
+                <w:color w:val="202124"/>
+                <w:sz w:val="36"/>
+                <w:szCs w:val="36"/>
+              </w:rPr>
+              <w:t>793</w:t>
+            </w:r>
+            <w:r>
+              <w:rPr>
+                <w:rFonts w:ascii="Segoe UI" w:hAnsi="Segoe UI" w:cs="Segoe UI"/>
+                <w:color w:val="202124"/>
+                <w:sz w:val="36"/>
+                <w:szCs w:val="36"/>
+              </w:rPr>
+              <w:t xml:space="preserve"> (.webp)</w:t>
+            </w:r>
+          </w:p>
+          <w:p>
+            <w:pPr>
+              <w:pStyle w:val="ListParagraph"/>
+              <w:rPr>
+                <w:sz w:val="40"/>
+                <w:szCs w:val="40"/>
+                <w:lang w:val="en-US"/>
+              </w:rPr>
+            </w:pPr>
+            <w:r>
+              <w:rPr>
+                <w:noProof/>
+                <w:sz w:val="40"/>
+                <w:szCs w:val="40"/>
+                <w:lang w:val="en-US"/>
+              </w:rPr>
+              <w:drawing>
+                <wp:inline distT="0" distB="0" distL="0" distR="0" wp14:anchorId="0E5F3C95" wp14:editId="76A3D8D9">
+                  <wp:extent cx="5724525" cy="2495550"/>
+                  <wp:effectExtent l="0" t="0" r="9525" b="0"/>
+                  <wp:docPr id="4" name="Picture 4"/>
+                  <wp:cNvGraphicFramePr>
+                    <a:graphicFrameLocks xmlns:a="http://schemas.openxmlformats.org/drawingml/2006/main" noChangeAspect="1"/>
+                  </wp:cNvGraphicFramePr>
+                  <a:graphic xmlns:a="http://schemas.openxmlformats.org/drawingml/2006/main">
+                    <a:graphicData uri="http://schemas.openxmlformats.org/drawingml/2006/picture">
+                      <pic:pic xmlns:pic="http://schemas.openxmlformats.org/drawingml/2006/picture">
+                        <pic:nvPicPr>
+                          <pic:cNvPr id="0" name="Picture 2"/>
+                          <pic:cNvPicPr>
+                            <a:picLocks noChangeAspect="1" noChangeArrowheads="1"/>
+                          </pic:cNvPicPr>
+                        </pic:nvPicPr>
+                        <pic:blipFill>
+                          <a:blip r:embed="rId24">
+                            <a:extLst>
+                              <a:ext uri="{28A0092B-C50C-407E-A947-70E740481C1C}">
+                                <a14:useLocalDpi xmlns:a14="http://schemas.microsoft.com/office/drawing/2010/main" val="0"/>
+                              </a:ext>
+                            </a:extLst>
+                          </a:blip>
+                          <a:srcRect/>
+                          <a:stretch>
+                            <a:fillRect/>
+                          </a:stretch>
+                        </pic:blipFill>
+                        <pic:spPr bwMode="auto">
+                          <a:xfrm>
+                            <a:off x="0" y="0"/>
+                            <a:ext cx="5724525" cy="2495550"/>
+                          </a:xfrm>
+                          <a:prstGeom prst="rect">
+                            <a:avLst/>
+                          </a:prstGeom>
+                          <a:noFill/>
+                          <a:ln>
+                            <a:noFill/>
+                          </a:ln>
+                        </pic:spPr>
+                      </pic:pic>
+                    </a:graphicData>
+                  </a:graphic>
+                </wp:inline>
+              </w:drawing>
+            </w:r>
+          </w:p>
+          <w:p>
+            <w:pPr>
+              <w:rPr>
+                <w:sz w:val="40"/>
+                <w:szCs w:val="40"/>
+                <w:lang w:val="en-US"/>
+              </w:rPr>
+            </w:pPr>
+          </w:p>
+          <w:p>
+            <w:pPr>
+              <w:pStyle w:val="ListParagraph"/>
+              <w:rPr>
+                <w:sz w:val="40"/>
+                <w:szCs w:val="40"/>
+                <w:lang w:val="en-US"/>
+              </w:rPr>
+            </w:pPr>
+          </w:p>
+          <w:p>
+            <w:pPr>
+              <w:pStyle w:val="ListParagraph"/>
+              <w:rPr>
+                <w:sz w:val="40"/>
+                <w:szCs w:val="40"/>
+                <w:lang w:val="en-US"/>
+              </w:rPr>
+            </w:pPr>
+          </w:p>
+          <w:p>
+            <w:pPr>
+              <w:pStyle w:val="ListParagraph"/>
+              <w:rPr>
+                <w:sz w:val="40"/>
+                <w:szCs w:val="40"/>
+                <w:lang w:val="en-US"/>
+              </w:rPr>
+            </w:pPr>
+          </w:p>
+          <w:p>
+            <w:pPr>
+              <w:pStyle w:val="ListParagraph"/>
+              <w:rPr>
+                <w:sz w:val="40"/>
+                <w:szCs w:val="40"/>
+                <w:lang w:val="en-US"/>
+              </w:rPr>
+            </w:pPr>
+          </w:p>
+          <w:p>
+            <w:pPr>
+              <w:pStyle w:val="ListParagraph"/>
+              <w:rPr>
+                <w:sz w:val="40"/>
+                <w:szCs w:val="40"/>
+                <w:lang w:val="en-US"/>
+              </w:rPr>
+            </w:pPr>
+          </w:p>
+          <w:p>
+            <w:pPr>
+              <w:pStyle w:val="ListParagraph"/>
+              <w:rPr>
+                <w:sz w:val="40"/>
+                <w:szCs w:val="40"/>
+                <w:lang w:val="en-US"/>
+              </w:rPr>
+            </w:pPr>
+          </w:p>
+          <w:p>
+            <w:pPr>
+              <w:pStyle w:val="ListParagraph"/>
+              <w:numPr>
+                <w:ilvl w:val="0"/>
+                <w:numId w:val="1"/>
+              </w:numPr>
+              <w:rPr>
+                <w:sz w:val="40"/>
+                <w:szCs w:val="40"/>
+                <w:lang w:val="en-US"/>
+              </w:rPr>
+            </w:pPr>
+            <w:r>
+              <w:rPr>
+                <w:sz w:val="40"/>
+                <w:szCs w:val="40"/>
+                <w:lang w:val="en-US"/>
+              </w:rPr>
+              <w:lastRenderedPageBreak/>
+              <w:t>Desktop: 501x593</w:t>
+            </w:r>
+          </w:p>
+          <w:p>
+            <w:pPr>
+              <w:pStyle w:val="ListParagraph"/>
+              <w:numPr>
+                <w:ilvl w:val="0"/>
+                <w:numId w:val="1"/>
+              </w:numPr>
+              <w:rPr>
+                <w:sz w:val="40"/>
+                <w:szCs w:val="40"/>
+                <w:lang w:val="en-US"/>
+              </w:rPr>
+            </w:pPr>
+            <w:r>
+              <w:rPr>
+                <w:sz w:val="40"/>
+                <w:szCs w:val="40"/>
+                <w:lang w:val="en-US"/>
+              </w:rPr>
+              <w:t xml:space="preserve">Tablet: </w:t>
+            </w:r>
+            <w:r>
+              <w:rPr>
+                <w:sz w:val="40"/>
+                <w:szCs w:val="40"/>
+                <w:lang w:val="en-US"/>
+              </w:rPr>
+              <w:t>501x593</w:t>
+            </w:r>
+          </w:p>
+          <w:p>
+            <w:pPr>
+              <w:pStyle w:val="ListParagraph"/>
+              <w:numPr>
+                <w:ilvl w:val="0"/>
+                <w:numId w:val="1"/>
+              </w:numPr>
+              <w:rPr>
+                <w:sz w:val="40"/>
+                <w:szCs w:val="40"/>
+                <w:lang w:val="en-US"/>
+              </w:rPr>
+            </w:pPr>
+            <w:r>
+              <w:rPr>
+                <w:sz w:val="40"/>
+                <w:szCs w:val="40"/>
+                <w:lang w:val="en-US"/>
+              </w:rPr>
+              <w:t>Mobile: 281x463</w:t>
+            </w:r>
+          </w:p>
+          <w:p>
+            <w:pPr>
+              <w:pStyle w:val="ListParagraph"/>
+              <w:rPr>
+                <w:sz w:val="40"/>
+                <w:szCs w:val="40"/>
+                <w:lang w:val="en-US"/>
+              </w:rPr>
+            </w:pPr>
+          </w:p>
+          <w:p>
+            <w:pPr>
+              <w:pStyle w:val="ListParagraph"/>
+              <w:rPr>
+                <w:sz w:val="40"/>
+                <w:szCs w:val="40"/>
+                <w:lang w:val="en-US"/>
+              </w:rPr>
+            </w:pPr>
+            <w:r>
+              <w:rPr>
+                <w:noProof/>
+                <w:sz w:val="40"/>
+                <w:szCs w:val="40"/>
+                <w:lang w:val="en-US"/>
+              </w:rPr>
+              <w:drawing>
+                <wp:inline distT="0" distB="0" distL="0" distR="0" wp14:anchorId="01C93B08" wp14:editId="47EFBDE2">
+                  <wp:extent cx="1840730" cy="2609191"/>
+                  <wp:effectExtent l="0" t="0" r="7620" b="1270"/>
+                  <wp:docPr id="5" name="Picture 5"/>
+                  <wp:cNvGraphicFramePr>
+                    <a:graphicFrameLocks xmlns:a="http://schemas.openxmlformats.org/drawingml/2006/main" noChangeAspect="1"/>
+                  </wp:cNvGraphicFramePr>
+                  <a:graphic xmlns:a="http://schemas.openxmlformats.org/drawingml/2006/main">
+                    <a:graphicData uri="http://schemas.openxmlformats.org/drawingml/2006/picture">
+                      <pic:pic xmlns:pic="http://schemas.openxmlformats.org/drawingml/2006/picture">
+                        <pic:nvPicPr>
+                          <pic:cNvPr id="0" name="Picture 3"/>
+                          <pic:cNvPicPr>
+                            <a:picLocks noChangeAspect="1" noChangeArrowheads="1"/>
+                          </pic:cNvPicPr>
+                        </pic:nvPicPr>
+                        <pic:blipFill>
+                          <a:blip r:embed="rId25">
+                            <a:extLst>
+                              <a:ext uri="{28A0092B-C50C-407E-A947-70E740481C1C}">
+                                <a14:useLocalDpi xmlns:a14="http://schemas.microsoft.com/office/drawing/2010/main" val="0"/>
+                              </a:ext>
+                            </a:extLst>
+                          </a:blip>
+                          <a:srcRect/>
+                          <a:stretch>
+                            <a:fillRect/>
+                          </a:stretch>
+                        </pic:blipFill>
+                        <pic:spPr bwMode="auto">
+                          <a:xfrm>
+                            <a:off x="0" y="0"/>
+                            <a:ext cx="1853693" cy="2627565"/>
+                          </a:xfrm>
+                          <a:prstGeom prst="rect">
+                            <a:avLst/>
+                          </a:prstGeom>
+                          <a:noFill/>
+                          <a:ln>
+                            <a:noFill/>
+                          </a:ln>
+                        </pic:spPr>
+                      </pic:pic>
+                    </a:graphicData>
+                  </a:graphic>
+                </wp:inline>
+              </w:drawing>
+            </w:r>
+          </w:p>
+          <w:p>
+            <w:pPr>
+              <w:pStyle w:val="ListParagraph"/>
+              <w:rPr>
+                <w:sz w:val="40"/>
+                <w:szCs w:val="40"/>
+                <w:lang w:val="en-US"/>
+              </w:rPr>
+            </w:pPr>
+          </w:p>
+          <w:p>
+            <w:pPr>
+              <w:pStyle w:val="ListParagraph"/>
+              <w:rPr>
+                <w:sz w:val="40"/>
+                <w:szCs w:val="40"/>
+                <w:lang w:val="en-US"/>
+              </w:rPr>
+            </w:pPr>
+            <w:r>
+              <w:rPr>
+                <w:sz w:val="40"/>
+                <w:szCs w:val="40"/>
+                <w:lang w:val="en-US"/>
+              </w:rPr>
+              <w:t>Investr logo:</w:t>
+            </w:r>
+          </w:p>
+          <w:p>
+            <w:pPr>
+              <w:pStyle w:val="ListParagraph"/>
+              <w:rPr>
+                <w:sz w:val="40"/>
+                <w:szCs w:val="40"/>
+                <w:lang w:val="en-US"/>
+              </w:rPr>
+            </w:pPr>
+            <w:r>
+              <w:rPr>
+                <w:sz w:val="40"/>
+                <w:szCs w:val="40"/>
+                <w:lang w:val="en-US"/>
+              </w:rPr>
+              <w:t xml:space="preserve">Desktop, tablet and mobile: </w:t>
+            </w:r>
+            <w:r>
+              <w:rPr>
+                <w:rFonts w:ascii="Segoe UI" w:hAnsi="Segoe UI" w:cs="Segoe UI"/>
+                <w:color w:val="202124"/>
+                <w:sz w:val="36"/>
+                <w:szCs w:val="36"/>
+              </w:rPr>
+              <w:t>206 × 35</w:t>
+            </w:r>
           </w:p>
         </w:tc>
       </w:tr>
@@ -4406,6 +4720,103 @@
                 <w:lang w:val="en-US"/>
               </w:rPr>
             </w:pPr>
+            <w:r>
+              <w:rPr>
+                <w:sz w:val="40"/>
+                <w:szCs w:val="40"/>
+                <w:lang w:val="en-US"/>
+              </w:rPr>
+              <w:lastRenderedPageBreak/>
+              <w:t>Accordion Section:</w:t>
+            </w:r>
+          </w:p>
+          <w:p>
+            <w:pPr>
+              <w:pStyle w:val="ListParagraph"/>
+              <w:numPr>
+                <w:ilvl w:val="0"/>
+                <w:numId w:val="1"/>
+              </w:numPr>
+              <w:rPr>
+                <w:sz w:val="40"/>
+                <w:szCs w:val="40"/>
+                <w:lang w:val="en-US"/>
+              </w:rPr>
+            </w:pPr>
+            <w:r>
+              <w:rPr>
+                <w:sz w:val="40"/>
+                <w:szCs w:val="40"/>
+                <w:lang w:val="en-US"/>
+              </w:rPr>
+              <w:t>Desktop, tablet and mobile: 44x44</w:t>
+            </w:r>
+          </w:p>
+          <w:p>
+            <w:pPr>
+              <w:pStyle w:val="ListParagraph"/>
+              <w:rPr>
+                <w:sz w:val="40"/>
+                <w:szCs w:val="40"/>
+                <w:lang w:val="en-US"/>
+              </w:rPr>
+            </w:pPr>
+            <w:r>
+              <w:rPr>
+                <w:noProof/>
+                <w:sz w:val="40"/>
+                <w:szCs w:val="40"/>
+                <w:lang w:val="en-US"/>
+              </w:rPr>
+              <w:drawing>
+                <wp:inline distT="0" distB="0" distL="0" distR="0" wp14:anchorId="4FC45BFB" wp14:editId="25F95BB1">
+                  <wp:extent cx="5724525" cy="2143125"/>
+                  <wp:effectExtent l="0" t="0" r="9525" b="9525"/>
+                  <wp:docPr id="6" name="Picture 6"/>
+                  <wp:cNvGraphicFramePr>
+                    <a:graphicFrameLocks xmlns:a="http://schemas.openxmlformats.org/drawingml/2006/main" noChangeAspect="1"/>
+                  </wp:cNvGraphicFramePr>
+                  <a:graphic xmlns:a="http://schemas.openxmlformats.org/drawingml/2006/main">
+                    <a:graphicData uri="http://schemas.openxmlformats.org/drawingml/2006/picture">
+                      <pic:pic xmlns:pic="http://schemas.openxmlformats.org/drawingml/2006/picture">
+                        <pic:nvPicPr>
+                          <pic:cNvPr id="0" name="Picture 4"/>
+                          <pic:cNvPicPr>
+                            <a:picLocks noChangeAspect="1" noChangeArrowheads="1"/>
+                          </pic:cNvPicPr>
+                        </pic:nvPicPr>
+                        <pic:blipFill>
+                          <a:blip r:embed="rId26">
+                            <a:extLst>
+                              <a:ext uri="{28A0092B-C50C-407E-A947-70E740481C1C}">
+                                <a14:useLocalDpi xmlns:a14="http://schemas.microsoft.com/office/drawing/2010/main" val="0"/>
+                              </a:ext>
+                            </a:extLst>
+                          </a:blip>
+                          <a:srcRect/>
+                          <a:stretch>
+                            <a:fillRect/>
+                          </a:stretch>
+                        </pic:blipFill>
+                        <pic:spPr bwMode="auto">
+                          <a:xfrm>
+                            <a:off x="0" y="0"/>
+                            <a:ext cx="5724525" cy="2143125"/>
+                          </a:xfrm>
+                          <a:prstGeom prst="rect">
+                            <a:avLst/>
+                          </a:prstGeom>
+                          <a:noFill/>
+                          <a:ln>
+                            <a:noFill/>
+                          </a:ln>
+                        </pic:spPr>
+                      </pic:pic>
+                    </a:graphicData>
+                  </a:graphic>
+                </wp:inline>
+              </w:drawing>
+            </w:r>
           </w:p>
         </w:tc>
       </w:tr>
@@ -4423,6 +4834,167 @@
               </w:rPr>
             </w:pPr>
           </w:p>
+          <w:p>
+            <w:pPr>
+              <w:rPr>
+                <w:sz w:val="40"/>
+                <w:szCs w:val="40"/>
+                <w:lang w:val="en-US"/>
+              </w:rPr>
+            </w:pPr>
+          </w:p>
+          <w:p>
+            <w:pPr>
+              <w:rPr>
+                <w:sz w:val="40"/>
+                <w:szCs w:val="40"/>
+                <w:lang w:val="en-US"/>
+              </w:rPr>
+            </w:pPr>
+          </w:p>
+          <w:p>
+            <w:pPr>
+              <w:rPr>
+                <w:sz w:val="40"/>
+                <w:szCs w:val="40"/>
+                <w:lang w:val="en-US"/>
+              </w:rPr>
+            </w:pPr>
+          </w:p>
+          <w:p>
+            <w:pPr>
+              <w:rPr>
+                <w:sz w:val="40"/>
+                <w:szCs w:val="40"/>
+                <w:lang w:val="en-US"/>
+              </w:rPr>
+            </w:pPr>
+            <w:r>
+              <w:rPr>
+                <w:sz w:val="40"/>
+                <w:szCs w:val="40"/>
+                <w:lang w:val="en-US"/>
+              </w:rPr>
+              <w:lastRenderedPageBreak/>
+              <w:t>Footer section</w:t>
+            </w:r>
+          </w:p>
+          <w:p>
+            <w:pPr>
+              <w:pStyle w:val="ListParagraph"/>
+              <w:numPr>
+                <w:ilvl w:val="0"/>
+                <w:numId w:val="1"/>
+              </w:numPr>
+              <w:rPr>
+                <w:sz w:val="40"/>
+                <w:szCs w:val="40"/>
+                <w:lang w:val="en-US"/>
+              </w:rPr>
+            </w:pPr>
+            <w:r>
+              <w:rPr>
+                <w:sz w:val="40"/>
+                <w:szCs w:val="40"/>
+                <w:lang w:val="en-US"/>
+              </w:rPr>
+              <w:t>CBD logo: 240x50</w:t>
+            </w:r>
+            <w:r>
+              <w:rPr>
+                <w:sz w:val="40"/>
+                <w:szCs w:val="40"/>
+                <w:lang w:val="en-US"/>
+              </w:rPr>
+              <w:t xml:space="preserve"> (png/webp)</w:t>
+            </w:r>
+          </w:p>
+          <w:p>
+            <w:pPr>
+              <w:pStyle w:val="ListParagraph"/>
+              <w:numPr>
+                <w:ilvl w:val="0"/>
+                <w:numId w:val="1"/>
+              </w:numPr>
+              <w:rPr>
+                <w:sz w:val="40"/>
+                <w:szCs w:val="40"/>
+                <w:lang w:val="en-US"/>
+              </w:rPr>
+            </w:pPr>
+            <w:r>
+              <w:rPr>
+                <w:sz w:val="40"/>
+                <w:szCs w:val="40"/>
+                <w:lang w:val="en-US"/>
+              </w:rPr>
+              <w:t>Translation icon: 18x18</w:t>
+            </w:r>
+            <w:r>
+              <w:rPr>
+                <w:sz w:val="40"/>
+                <w:szCs w:val="40"/>
+                <w:lang w:val="en-US"/>
+              </w:rPr>
+              <w:t xml:space="preserve"> (.svg)</w:t>
+            </w:r>
+            <w:r>
+              <w:rPr>
+                <w:noProof/>
+                <w:sz w:val="40"/>
+                <w:szCs w:val="40"/>
+                <w:lang w:val="en-US"/>
+              </w:rPr>
+              <w:drawing>
+                <wp:inline distT="0" distB="0" distL="0" distR="0" wp14:anchorId="069AD58B" wp14:editId="6D24E830">
+                  <wp:extent cx="5724525" cy="2028825"/>
+                  <wp:effectExtent l="0" t="0" r="9525" b="9525"/>
+                  <wp:docPr id="7" name="Picture 7"/>
+                  <wp:cNvGraphicFramePr>
+                    <a:graphicFrameLocks xmlns:a="http://schemas.openxmlformats.org/drawingml/2006/main" noChangeAspect="1"/>
+                  </wp:cNvGraphicFramePr>
+                  <a:graphic xmlns:a="http://schemas.openxmlformats.org/drawingml/2006/main">
+                    <a:graphicData uri="http://schemas.openxmlformats.org/drawingml/2006/picture">
+                      <pic:pic xmlns:pic="http://schemas.openxmlformats.org/drawingml/2006/picture">
+                        <pic:nvPicPr>
+                          <pic:cNvPr id="0" name="Picture 5"/>
+                          <pic:cNvPicPr>
+                            <a:picLocks noChangeAspect="1" noChangeArrowheads="1"/>
+                          </pic:cNvPicPr>
+                        </pic:nvPicPr>
+                        <pic:blipFill>
+                          <a:blip r:embed="rId27">
+                            <a:extLst>
+                              <a:ext uri="{28A0092B-C50C-407E-A947-70E740481C1C}">
+                                <a14:useLocalDpi xmlns:a14="http://schemas.microsoft.com/office/drawing/2010/main" val="0"/>
+                              </a:ext>
+                            </a:extLst>
+                          </a:blip>
+                          <a:srcRect/>
+                          <a:stretch>
+                            <a:fillRect/>
+                          </a:stretch>
+                        </pic:blipFill>
+                        <pic:spPr bwMode="auto">
+                          <a:xfrm>
+                            <a:off x="0" y="0"/>
+                            <a:ext cx="5724525" cy="2028825"/>
+                          </a:xfrm>
+                          <a:prstGeom prst="rect">
+                            <a:avLst/>
+                          </a:prstGeom>
+                          <a:noFill/>
+                          <a:ln>
+                            <a:noFill/>
+                          </a:ln>
+                        </pic:spPr>
+                      </pic:pic>
+                    </a:graphicData>
+                  </a:graphic>
+                </wp:inline>
+              </w:drawing>
+            </w:r>
+          </w:p>
         </w:tc>
       </w:tr>
       <w:tr>
@@ -4438,6 +5010,59 @@
                 <w:lang w:val="en-US"/>
               </w:rPr>
             </w:pPr>
+            <w:r>
+              <w:rPr>
+                <w:sz w:val="40"/>
+                <w:szCs w:val="40"/>
+                <w:lang w:val="en-US"/>
+              </w:rPr>
+              <w:lastRenderedPageBreak/>
+              <w:t>Login container images:</w:t>
+            </w:r>
+          </w:p>
+          <w:p>
+            <w:pPr>
+              <w:pStyle w:val="ListParagraph"/>
+              <w:numPr>
+                <w:ilvl w:val="0"/>
+                <w:numId w:val="1"/>
+              </w:numPr>
+              <w:rPr>
+                <w:sz w:val="40"/>
+                <w:szCs w:val="40"/>
+                <w:lang w:val="en-US"/>
+              </w:rPr>
+            </w:pPr>
+            <w:r>
+              <w:rPr>
+                <w:sz w:val="40"/>
+                <w:szCs w:val="40"/>
+                <w:lang w:val="en-US"/>
+              </w:rPr>
+              <w:t>Desktop, tablet and mobile: 44x44</w:t>
+            </w:r>
+          </w:p>
+          <w:p>
+            <w:pPr>
+              <w:pStyle w:val="ListParagraph"/>
+              <w:numPr>
+                <w:ilvl w:val="0"/>
+                <w:numId w:val="1"/>
+              </w:numPr>
+              <w:rPr>
+                <w:sz w:val="40"/>
+                <w:szCs w:val="40"/>
+                <w:lang w:val="en-US"/>
+              </w:rPr>
+            </w:pPr>
+            <w:r>
+              <w:rPr>
+                <w:sz w:val="40"/>
+                <w:szCs w:val="40"/>
+                <w:lang w:val="en-US"/>
+              </w:rPr>
+              <w:t>File extension: .webp</w:t>
+            </w:r>
           </w:p>
         </w:tc>
       </w:tr>

</xml_diff>